<commit_message>
Update 10/15/2023 5:08PM EST
Update as of 5:08PM EST on 10/15/2023.
</commit_message>
<xml_diff>
--- a/ILLEGAL ACT/20231015 - Global United Defense, Inc. - Illegal Act Prevention Security Systems - v1.0.1.3.docx
+++ b/ILLEGAL ACT/20231015 - Global United Defense, Inc. - Illegal Act Prevention Security Systems - v1.0.1.3.docx
@@ -3891,7 +3891,82 @@
           <w:bCs/>
           <w:color w:val="FF0000"/>
         </w:rPr>
-        <w:t xml:space="preserve">UTILITY </w:t>
+        <w:t>USE</w:t>
+      </w:r>
+      <w:r>
+        <w:rPr>
+          <w:b/>
+          <w:bCs/>
+        </w:rPr>
+        <w:t xml:space="preserve"> </w:t>
+      </w:r>
+      <w:r>
+        <w:rPr>
+          <w:b/>
+          <w:bCs/>
+          <w:color w:val="0070C0"/>
+        </w:rPr>
+        <w:t>OF</w:t>
+      </w:r>
+      <w:r>
+        <w:rPr>
+          <w:b/>
+          <w:bCs/>
+        </w:rPr>
+        <w:t xml:space="preserve"> </w:t>
+      </w:r>
+      <w:r>
+        <w:rPr>
+          <w:b/>
+          <w:bCs/>
+          <w:color w:val="FF0000"/>
+        </w:rPr>
+        <w:t>ANY HUMAN BEING</w:t>
+      </w:r>
+      <w:r>
+        <w:rPr>
+          <w:b/>
+          <w:bCs/>
+        </w:rPr>
+        <w:t xml:space="preserve"> </w:t>
+      </w:r>
+      <w:r>
+        <w:rPr>
+          <w:b/>
+          <w:bCs/>
+          <w:color w:val="7030A0"/>
+        </w:rPr>
+        <w:t>HELD</w:t>
+      </w:r>
+      <w:r>
+        <w:rPr>
+          <w:b/>
+          <w:bCs/>
+        </w:rPr>
+        <w:t xml:space="preserve"> </w:t>
+      </w:r>
+      <w:r>
+        <w:rPr>
+          <w:b/>
+          <w:bCs/>
+          <w:color w:val="0070C0"/>
+        </w:rPr>
+        <w:t>AT</w:t>
+      </w:r>
+      <w:r>
+        <w:rPr>
+          <w:b/>
+          <w:bCs/>
+        </w:rPr>
+        <w:t xml:space="preserve"> </w:t>
+      </w:r>
+      <w:r>
+        <w:rPr>
+          <w:b/>
+          <w:bCs/>
+          <w:color w:val="FF0000"/>
+        </w:rPr>
+        <w:t xml:space="preserve">ANY </w:t>
       </w:r>
       <w:proofErr w:type="gramStart"/>
       <w:r>
@@ -3900,7 +3975,7 @@
           <w:bCs/>
           <w:color w:val="FF0000"/>
         </w:rPr>
-        <w:t>OUTAGE</w:t>
+        <w:t>GUNPOINT</w:t>
       </w:r>
       <w:r>
         <w:rPr>
@@ -3949,6 +4024,64 @@
           <w:bCs/>
           <w:color w:val="FF0000"/>
         </w:rPr>
+        <w:t xml:space="preserve">UTILITY </w:t>
+      </w:r>
+      <w:proofErr w:type="gramStart"/>
+      <w:r>
+        <w:rPr>
+          <w:b/>
+          <w:bCs/>
+          <w:color w:val="FF0000"/>
+        </w:rPr>
+        <w:t>OUTAGE</w:t>
+      </w:r>
+      <w:r>
+        <w:rPr>
+          <w:b/>
+          <w:bCs/>
+        </w:rPr>
+        <w:t>;</w:t>
+      </w:r>
+      <w:proofErr w:type="gramEnd"/>
+    </w:p>
+    <w:p>
+      <w:pPr>
+        <w:ind w:left="720"/>
+        <w:jc w:val="both"/>
+        <w:rPr>
+          <w:b/>
+          <w:bCs/>
+        </w:rPr>
+      </w:pPr>
+      <w:r>
+        <w:rPr>
+          <w:u w:val="single"/>
+        </w:rPr>
+        <w:t>PREVENTION SECURITY SYSTEM</w:t>
+      </w:r>
+      <w:r>
+        <w:rPr>
+          <w:u w:val="single"/>
+        </w:rPr>
+        <w:t>:</w:t>
+      </w:r>
+      <w:r>
+        <w:t xml:space="preserve"> </w:t>
+      </w:r>
+      <w:r>
+        <w:rPr>
+          <w:b/>
+          <w:bCs/>
+          <w:color w:val="FF0000"/>
+        </w:rPr>
+        <w:t xml:space="preserve">ANY </w:t>
+      </w:r>
+      <w:r>
+        <w:rPr>
+          <w:b/>
+          <w:bCs/>
+          <w:color w:val="FF0000"/>
+        </w:rPr>
         <w:t>UTILITY SPIKE</w:t>
       </w:r>
       <w:r>
@@ -4047,6 +4180,7 @@
         <w:rPr>
           <w:u w:val="single"/>
         </w:rPr>
+        <w:lastRenderedPageBreak/>
         <w:t>}</w:t>
       </w:r>
     </w:p>

</xml_diff>